<commit_message>
just need to do matrix
</commit_message>
<xml_diff>
--- a/SRS/Requirements Document Master v1.2.docx
+++ b/SRS/Requirements Document Master v1.2.docx
@@ -39,6 +39,21 @@
       </w:r>
       <w:r>
         <w:instrText xml:space="preserve"> INCLUDEPICTURE  "http://www.cadencehealth.com.au/uploads/8/7/8/9/8789628/__8770029.jpg?214" \* MERGEFORMATINET </w:instrText>
+      </w:r>
+      <w:r>
+        <w:fldChar w:fldCharType="separate"/>
+      </w:r>
+      <w:r>
+        <w:fldChar w:fldCharType="begin"/>
+      </w:r>
+      <w:r>
+        <w:instrText xml:space="preserve"> </w:instrText>
+      </w:r>
+      <w:r>
+        <w:instrText>INCLUDEPICTURE  "http://www.cadencehealth.com.au/uploads/8/7/8/9/8789628/__8770029.jpg?214" \* MERGEFORMATINET</w:instrText>
+      </w:r>
+      <w:r>
+        <w:instrText xml:space="preserve"> </w:instrText>
       </w:r>
       <w:r>
         <w:fldChar w:fldCharType="separate"/>
@@ -78,6 +93,9 @@
       <w:r>
         <w:fldChar w:fldCharType="end"/>
       </w:r>
+      <w:r>
+        <w:fldChar w:fldCharType="end"/>
+      </w:r>
     </w:p>
     <w:p/>
     <w:p/>
@@ -179,8 +197,6 @@
         </w:rPr>
         <w:t>.2, 10/01</w:t>
       </w:r>
-      <w:bookmarkStart w:id="0" w:name="_GoBack"/>
-      <w:bookmarkEnd w:id="0"/>
       <w:r>
         <w:rPr>
           <w:sz w:val="28"/>
@@ -2051,12 +2067,12 @@
       <w:r>
         <w:br w:type="column"/>
       </w:r>
-      <w:bookmarkStart w:id="1" w:name="_Toc399953230"/>
+      <w:bookmarkStart w:id="0" w:name="_Toc399953230"/>
       <w:r>
         <w:lastRenderedPageBreak/>
         <w:t>Introduction</w:t>
       </w:r>
-      <w:bookmarkEnd w:id="1"/>
+      <w:bookmarkEnd w:id="0"/>
     </w:p>
     <w:p>
       <w:pPr>
@@ -2067,11 +2083,11 @@
         </w:numPr>
         <w:ind w:left="1152"/>
       </w:pPr>
-      <w:bookmarkStart w:id="2" w:name="_Toc399953231"/>
+      <w:bookmarkStart w:id="1" w:name="_Toc399953231"/>
       <w:r>
         <w:t>Purpose</w:t>
       </w:r>
-      <w:bookmarkEnd w:id="2"/>
+      <w:bookmarkEnd w:id="1"/>
     </w:p>
     <w:p/>
     <w:p>
@@ -2162,11 +2178,11 @@
           <w:numId w:val="19"/>
         </w:numPr>
       </w:pPr>
-      <w:bookmarkStart w:id="3" w:name="_Toc399953232"/>
+      <w:bookmarkStart w:id="2" w:name="_Toc399953232"/>
       <w:r>
         <w:t>Scope</w:t>
       </w:r>
-      <w:bookmarkEnd w:id="3"/>
+      <w:bookmarkEnd w:id="2"/>
     </w:p>
     <w:p/>
     <w:p>
@@ -2409,12 +2425,12 @@
           <w:numId w:val="19"/>
         </w:numPr>
       </w:pPr>
-      <w:bookmarkStart w:id="4" w:name="_Toc399953233"/>
+      <w:bookmarkStart w:id="3" w:name="_Toc399953233"/>
       <w:r>
         <w:lastRenderedPageBreak/>
         <w:t>Definitions, Abbreviations, Acronyms</w:t>
       </w:r>
-      <w:bookmarkEnd w:id="4"/>
+      <w:bookmarkEnd w:id="3"/>
     </w:p>
     <w:p/>
     <w:p>
@@ -2626,11 +2642,11 @@
           <w:numId w:val="19"/>
         </w:numPr>
       </w:pPr>
-      <w:bookmarkStart w:id="5" w:name="_Toc399953234"/>
+      <w:bookmarkStart w:id="4" w:name="_Toc399953234"/>
       <w:r>
         <w:t>References</w:t>
       </w:r>
-      <w:bookmarkEnd w:id="5"/>
+      <w:bookmarkEnd w:id="4"/>
     </w:p>
     <w:sdt>
       <w:sdtPr>
@@ -2640,6 +2656,7 @@
           <w:docPartUnique/>
         </w:docPartObj>
       </w:sdtPr>
+      <w:sdtEndPr/>
       <w:sdtContent>
         <w:p/>
         <w:sdt>
@@ -2647,6 +2664,7 @@
             <w:id w:val="-573587230"/>
             <w:bibliography/>
           </w:sdtPr>
+          <w:sdtEndPr/>
           <w:sdtContent>
             <w:p>
               <w:pPr>
@@ -2732,11 +2750,11 @@
           <w:numId w:val="19"/>
         </w:numPr>
       </w:pPr>
-      <w:bookmarkStart w:id="6" w:name="_Toc399953235"/>
+      <w:bookmarkStart w:id="5" w:name="_Toc399953235"/>
       <w:r>
         <w:t>Overview</w:t>
       </w:r>
-      <w:bookmarkEnd w:id="6"/>
+      <w:bookmarkEnd w:id="5"/>
     </w:p>
     <w:p/>
     <w:p>
@@ -2928,14 +2946,6 @@
         </w:rPr>
         <w:t xml:space="preserve"> requirements will also be noted, constraints will also be followed. Clause 3 will also go through any non-functional requirements describing how the proposed system will be able achieve system objectives.</w:t>
       </w:r>
-    </w:p>
-    <w:p>
-      <w:pPr>
-        <w:spacing w:line="360" w:lineRule="auto"/>
-        <w:rPr>
-          <w:rFonts w:ascii="Times New Roman" w:hAnsi="Times New Roman" w:cs="Times New Roman"/>
-        </w:rPr>
-      </w:pPr>
     </w:p>
     <w:p>
       <w:pPr>
@@ -2945,13 +2955,835 @@
           <w:numId w:val="19"/>
         </w:numPr>
       </w:pPr>
-      <w:bookmarkStart w:id="7" w:name="_Toc399953236"/>
+      <w:bookmarkStart w:id="6" w:name="_Toc399953236"/>
       <w:r>
         <w:t>Context Diagram</w:t>
       </w:r>
-      <w:bookmarkEnd w:id="7"/>
-    </w:p>
-    <w:p>
+      <w:bookmarkEnd w:id="6"/>
+    </w:p>
+    <w:p/>
+    <w:p>
+      <w:r>
+        <w:rPr>
+          <w:rFonts w:ascii="Times New Roman" w:hAnsi="Times New Roman" w:cs="Times New Roman"/>
+          <w:noProof/>
+          <w:lang w:val="en-US"/>
+        </w:rPr>
+        <mc:AlternateContent>
+          <mc:Choice Requires="wps">
+            <w:drawing>
+              <wp:anchor distT="0" distB="0" distL="114300" distR="114300" simplePos="0" relativeHeight="251659264" behindDoc="0" locked="0" layoutInCell="1" allowOverlap="1" wp14:anchorId="0C562335" wp14:editId="1020A40B">
+                <wp:simplePos x="0" y="0"/>
+                <wp:positionH relativeFrom="column">
+                  <wp:posOffset>1457049</wp:posOffset>
+                </wp:positionH>
+                <wp:positionV relativeFrom="paragraph">
+                  <wp:posOffset>26035</wp:posOffset>
+                </wp:positionV>
+                <wp:extent cx="2147570" cy="3890010"/>
+                <wp:effectExtent l="0" t="0" r="24130" b="15240"/>
+                <wp:wrapNone/>
+                <wp:docPr id="1" name="Rectangle 1"/>
+                <wp:cNvGraphicFramePr/>
+                <a:graphic xmlns:a="http://schemas.openxmlformats.org/drawingml/2006/main">
+                  <a:graphicData uri="http://schemas.microsoft.com/office/word/2010/wordprocessingShape">
+                    <wps:wsp>
+                      <wps:cNvSpPr/>
+                      <wps:spPr>
+                        <a:xfrm>
+                          <a:off x="0" y="0"/>
+                          <a:ext cx="2147570" cy="3890010"/>
+                        </a:xfrm>
+                        <a:prstGeom prst="rect">
+                          <a:avLst/>
+                        </a:prstGeom>
+                      </wps:spPr>
+                      <wps:style>
+                        <a:lnRef idx="2">
+                          <a:schemeClr val="accent1">
+                            <a:shade val="50000"/>
+                          </a:schemeClr>
+                        </a:lnRef>
+                        <a:fillRef idx="1">
+                          <a:schemeClr val="accent1"/>
+                        </a:fillRef>
+                        <a:effectRef idx="0">
+                          <a:schemeClr val="accent1"/>
+                        </a:effectRef>
+                        <a:fontRef idx="minor">
+                          <a:schemeClr val="lt1"/>
+                        </a:fontRef>
+                      </wps:style>
+                      <wps:bodyPr rot="0" spcFirstLastPara="0" vertOverflow="overflow" horzOverflow="overflow" vert="horz" wrap="square" lIns="91440" tIns="45720" rIns="91440" bIns="45720" numCol="1" spcCol="0" rtlCol="0" fromWordArt="0" anchor="ctr" anchorCtr="0" forceAA="0" compatLnSpc="1">
+                        <a:prstTxWarp prst="textNoShape">
+                          <a:avLst/>
+                        </a:prstTxWarp>
+                        <a:noAutofit/>
+                      </wps:bodyPr>
+                    </wps:wsp>
+                  </a:graphicData>
+                </a:graphic>
+              </wp:anchor>
+            </w:drawing>
+          </mc:Choice>
+          <mc:Fallback>
+            <w:pict>
+              <v:rect id="Rectangle 1" o:spid="_x0000_s1026" style="position:absolute;margin-left:114.75pt;margin-top:2.05pt;width:169.1pt;height:306.3pt;z-index:251659264;visibility:visible;mso-wrap-style:square;mso-wrap-distance-left:9pt;mso-wrap-distance-top:0;mso-wrap-distance-right:9pt;mso-wrap-distance-bottom:0;mso-position-horizontal:absolute;mso-position-horizontal-relative:text;mso-position-vertical:absolute;mso-position-vertical-relative:text;v-text-anchor:middle" o:gfxdata="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" fillcolor="#4f81bd [3204]" strokecolor="#243f60 [1604]" strokeweight="2pt"/>
+            </w:pict>
+          </mc:Fallback>
+        </mc:AlternateContent>
+      </w:r>
+    </w:p>
+    <w:p>
+      <w:r>
+        <w:rPr>
+          <w:noProof/>
+          <w:lang w:val="en-US"/>
+        </w:rPr>
+        <mc:AlternateContent>
+          <mc:Choice Requires="wps">
+            <w:drawing>
+              <wp:anchor distT="0" distB="0" distL="114300" distR="114300" simplePos="0" relativeHeight="251660288" behindDoc="0" locked="0" layoutInCell="1" allowOverlap="1" wp14:anchorId="6949C92E" wp14:editId="1137AC96">
+                <wp:simplePos x="0" y="0"/>
+                <wp:positionH relativeFrom="column">
+                  <wp:posOffset>1759789</wp:posOffset>
+                </wp:positionH>
+                <wp:positionV relativeFrom="paragraph">
+                  <wp:posOffset>34074</wp:posOffset>
+                </wp:positionV>
+                <wp:extent cx="1552467" cy="301925"/>
+                <wp:effectExtent l="0" t="0" r="10160" b="22225"/>
+                <wp:wrapNone/>
+                <wp:docPr id="2" name="Text Box 2"/>
+                <wp:cNvGraphicFramePr/>
+                <a:graphic xmlns:a="http://schemas.openxmlformats.org/drawingml/2006/main">
+                  <a:graphicData uri="http://schemas.microsoft.com/office/word/2010/wordprocessingShape">
+                    <wps:wsp>
+                      <wps:cNvSpPr txBox="1"/>
+                      <wps:spPr>
+                        <a:xfrm>
+                          <a:off x="0" y="0"/>
+                          <a:ext cx="1552467" cy="301925"/>
+                        </a:xfrm>
+                        <a:prstGeom prst="rect">
+                          <a:avLst/>
+                        </a:prstGeom>
+                        <a:solidFill>
+                          <a:schemeClr val="lt1"/>
+                        </a:solidFill>
+                        <a:ln w="6350">
+                          <a:solidFill>
+                            <a:prstClr val="black"/>
+                          </a:solidFill>
+                        </a:ln>
+                        <a:effectLst/>
+                      </wps:spPr>
+                      <wps:style>
+                        <a:lnRef idx="0">
+                          <a:schemeClr val="accent1"/>
+                        </a:lnRef>
+                        <a:fillRef idx="0">
+                          <a:schemeClr val="accent1"/>
+                        </a:fillRef>
+                        <a:effectRef idx="0">
+                          <a:schemeClr val="accent1"/>
+                        </a:effectRef>
+                        <a:fontRef idx="minor">
+                          <a:schemeClr val="dk1"/>
+                        </a:fontRef>
+                      </wps:style>
+                      <wps:txbx>
+                        <w:txbxContent>
+                          <w:p>
+                            <w:r>
+                              <w:t>Users Smart Phone</w:t>
+                            </w:r>
+                          </w:p>
+                        </w:txbxContent>
+                      </wps:txbx>
+                      <wps:bodyPr rot="0" spcFirstLastPara="0" vertOverflow="overflow" horzOverflow="overflow" vert="horz" wrap="square" lIns="91440" tIns="45720" rIns="91440" bIns="45720" numCol="1" spcCol="0" rtlCol="0" fromWordArt="0" anchor="t" anchorCtr="0" forceAA="0" compatLnSpc="1">
+                        <a:prstTxWarp prst="textNoShape">
+                          <a:avLst/>
+                        </a:prstTxWarp>
+                        <a:noAutofit/>
+                      </wps:bodyPr>
+                    </wps:wsp>
+                  </a:graphicData>
+                </a:graphic>
+                <wp14:sizeRelH relativeFrom="margin">
+                  <wp14:pctWidth>0</wp14:pctWidth>
+                </wp14:sizeRelH>
+                <wp14:sizeRelV relativeFrom="margin">
+                  <wp14:pctHeight>0</wp14:pctHeight>
+                </wp14:sizeRelV>
+              </wp:anchor>
+            </w:drawing>
+          </mc:Choice>
+          <mc:Fallback>
+            <w:pict>
+              <v:shapetype id="_x0000_t202" coordsize="21600,21600" o:spt="202" path="m,l,21600r21600,l21600,xe">
+                <v:stroke joinstyle="miter"/>
+                <v:path gradientshapeok="t" o:connecttype="rect"/>
+              </v:shapetype>
+              <v:shape id="Text Box 2" o:spid="_x0000_s1026" type="#_x0000_t202" style="position:absolute;margin-left:138.55pt;margin-top:2.7pt;width:122.25pt;height:23.75pt;z-index:251660288;visibility:visible;mso-wrap-style:square;mso-width-percent:0;mso-height-percent:0;mso-wrap-distance-left:9pt;mso-wrap-distance-top:0;mso-wrap-distance-right:9pt;mso-wrap-distance-bottom:0;mso-position-horizontal:absolute;mso-position-horizontal-relative:text;mso-position-vertical:absolute;mso-position-vertical-relative:text;mso-width-percent:0;mso-height-percent:0;mso-width-relative:margin;mso-height-relative:margin;v-text-anchor:top" o:gfxdata="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" fillcolor="white [3201]" strokeweight=".5pt">
+                <v:textbox>
+                  <w:txbxContent>
+                    <w:p>
+                      <w:r>
+                        <w:t>Users Smart Phone</w:t>
+                      </w:r>
+                    </w:p>
+                  </w:txbxContent>
+                </v:textbox>
+              </v:shape>
+            </w:pict>
+          </mc:Fallback>
+        </mc:AlternateContent>
+      </w:r>
+    </w:p>
+    <w:p/>
+    <w:p/>
+    <w:p>
+      <w:r>
+        <w:rPr>
+          <w:noProof/>
+          <w:lang w:val="en-US"/>
+        </w:rPr>
+        <mc:AlternateContent>
+          <mc:Choice Requires="wps">
+            <w:drawing>
+              <wp:anchor distT="0" distB="0" distL="114300" distR="114300" simplePos="0" relativeHeight="251671552" behindDoc="0" locked="0" layoutInCell="1" allowOverlap="1" wp14:anchorId="55AEE252" wp14:editId="4FD3EA30">
+                <wp:simplePos x="0" y="0"/>
+                <wp:positionH relativeFrom="column">
+                  <wp:posOffset>-362309</wp:posOffset>
+                </wp:positionH>
+                <wp:positionV relativeFrom="paragraph">
+                  <wp:posOffset>17936</wp:posOffset>
+                </wp:positionV>
+                <wp:extent cx="1216324" cy="474453"/>
+                <wp:effectExtent l="0" t="0" r="22225" b="20955"/>
+                <wp:wrapNone/>
+                <wp:docPr id="10" name="Text Box 10"/>
+                <wp:cNvGraphicFramePr/>
+                <a:graphic xmlns:a="http://schemas.openxmlformats.org/drawingml/2006/main">
+                  <a:graphicData uri="http://schemas.microsoft.com/office/word/2010/wordprocessingShape">
+                    <wps:wsp>
+                      <wps:cNvSpPr txBox="1"/>
+                      <wps:spPr>
+                        <a:xfrm>
+                          <a:off x="0" y="0"/>
+                          <a:ext cx="1216324" cy="474453"/>
+                        </a:xfrm>
+                        <a:prstGeom prst="rect">
+                          <a:avLst/>
+                        </a:prstGeom>
+                        <a:solidFill>
+                          <a:schemeClr val="lt1"/>
+                        </a:solidFill>
+                        <a:ln w="6350">
+                          <a:solidFill>
+                            <a:prstClr val="black"/>
+                          </a:solidFill>
+                        </a:ln>
+                        <a:effectLst/>
+                      </wps:spPr>
+                      <wps:style>
+                        <a:lnRef idx="0">
+                          <a:schemeClr val="accent1"/>
+                        </a:lnRef>
+                        <a:fillRef idx="0">
+                          <a:schemeClr val="accent1"/>
+                        </a:fillRef>
+                        <a:effectRef idx="0">
+                          <a:schemeClr val="accent1"/>
+                        </a:effectRef>
+                        <a:fontRef idx="minor">
+                          <a:schemeClr val="dk1"/>
+                        </a:fontRef>
+                      </wps:style>
+                      <wps:txbx>
+                        <w:txbxContent>
+                          <w:p>
+                            <w:r>
+                              <w:t>&lt;&lt;Interface&gt;&gt;</w:t>
+                            </w:r>
+                          </w:p>
+                          <w:p>
+                            <w:r>
+                              <w:t>USER interface</w:t>
+                            </w:r>
+                          </w:p>
+                        </w:txbxContent>
+                      </wps:txbx>
+                      <wps:bodyPr rot="0" spcFirstLastPara="0" vertOverflow="overflow" horzOverflow="overflow" vert="horz" wrap="square" lIns="91440" tIns="45720" rIns="91440" bIns="45720" numCol="1" spcCol="0" rtlCol="0" fromWordArt="0" anchor="t" anchorCtr="0" forceAA="0" compatLnSpc="1">
+                        <a:prstTxWarp prst="textNoShape">
+                          <a:avLst/>
+                        </a:prstTxWarp>
+                        <a:noAutofit/>
+                      </wps:bodyPr>
+                    </wps:wsp>
+                  </a:graphicData>
+                </a:graphic>
+              </wp:anchor>
+            </w:drawing>
+          </mc:Choice>
+          <mc:Fallback>
+            <w:pict>
+              <v:shape id="Text Box 10" o:spid="_x0000_s1027" type="#_x0000_t202" style="position:absolute;margin-left:-28.55pt;margin-top:1.4pt;width:95.75pt;height:37.35pt;z-index:251671552;visibility:visible;mso-wrap-style:square;mso-wrap-distance-left:9pt;mso-wrap-distance-top:0;mso-wrap-distance-right:9pt;mso-wrap-distance-bottom:0;mso-position-horizontal:absolute;mso-position-horizontal-relative:text;mso-position-vertical:absolute;mso-position-vertical-relative:text;v-text-anchor:top" o:gfxdata="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" fillcolor="white [3201]" strokeweight=".5pt">
+                <v:textbox>
+                  <w:txbxContent>
+                    <w:p>
+                      <w:r>
+                        <w:t>&lt;&lt;Interface&gt;&gt;</w:t>
+                      </w:r>
+                    </w:p>
+                    <w:p>
+                      <w:r>
+                        <w:t>USER interface</w:t>
+                      </w:r>
+                    </w:p>
+                  </w:txbxContent>
+                </v:textbox>
+              </v:shape>
+            </w:pict>
+          </mc:Fallback>
+        </mc:AlternateContent>
+      </w:r>
+    </w:p>
+    <w:p>
+      <w:r>
+        <w:rPr>
+          <w:noProof/>
+          <w:lang w:val="en-US"/>
+        </w:rPr>
+        <mc:AlternateContent>
+          <mc:Choice Requires="wps">
+            <w:drawing>
+              <wp:anchor distT="0" distB="0" distL="114300" distR="114300" simplePos="0" relativeHeight="251678720" behindDoc="0" locked="0" layoutInCell="1" allowOverlap="1" wp14:anchorId="7A83D986" wp14:editId="59BE51F3">
+                <wp:simplePos x="0" y="0"/>
+                <wp:positionH relativeFrom="column">
+                  <wp:posOffset>853716</wp:posOffset>
+                </wp:positionH>
+                <wp:positionV relativeFrom="paragraph">
+                  <wp:posOffset>116073</wp:posOffset>
+                </wp:positionV>
+                <wp:extent cx="828435" cy="0"/>
+                <wp:effectExtent l="38100" t="76200" r="10160" b="114300"/>
+                <wp:wrapNone/>
+                <wp:docPr id="14" name="Straight Arrow Connector 14"/>
+                <wp:cNvGraphicFramePr/>
+                <a:graphic xmlns:a="http://schemas.openxmlformats.org/drawingml/2006/main">
+                  <a:graphicData uri="http://schemas.microsoft.com/office/word/2010/wordprocessingShape">
+                    <wps:wsp>
+                      <wps:cNvCnPr/>
+                      <wps:spPr>
+                        <a:xfrm>
+                          <a:off x="0" y="0"/>
+                          <a:ext cx="828435" cy="0"/>
+                        </a:xfrm>
+                        <a:prstGeom prst="straightConnector1">
+                          <a:avLst/>
+                        </a:prstGeom>
+                        <a:ln>
+                          <a:headEnd type="arrow"/>
+                          <a:tailEnd type="arrow"/>
+                        </a:ln>
+                      </wps:spPr>
+                      <wps:style>
+                        <a:lnRef idx="1">
+                          <a:schemeClr val="dk1"/>
+                        </a:lnRef>
+                        <a:fillRef idx="0">
+                          <a:schemeClr val="dk1"/>
+                        </a:fillRef>
+                        <a:effectRef idx="0">
+                          <a:schemeClr val="dk1"/>
+                        </a:effectRef>
+                        <a:fontRef idx="minor">
+                          <a:schemeClr val="tx1"/>
+                        </a:fontRef>
+                      </wps:style>
+                      <wps:bodyPr/>
+                    </wps:wsp>
+                  </a:graphicData>
+                </a:graphic>
+              </wp:anchor>
+            </w:drawing>
+          </mc:Choice>
+          <mc:Fallback>
+            <w:pict>
+              <v:shapetype id="_x0000_t32" coordsize="21600,21600" o:spt="32" o:oned="t" path="m,l21600,21600e" filled="f">
+                <v:path arrowok="t" fillok="f" o:connecttype="none"/>
+                <o:lock v:ext="edit" shapetype="t"/>
+              </v:shapetype>
+              <v:shape id="Straight Arrow Connector 14" o:spid="_x0000_s1026" type="#_x0000_t32" style="position:absolute;margin-left:67.2pt;margin-top:9.15pt;width:65.25pt;height:0;z-index:251678720;visibility:visible;mso-wrap-style:square;mso-wrap-distance-left:9pt;mso-wrap-distance-top:0;mso-wrap-distance-right:9pt;mso-wrap-distance-bottom:0;mso-position-horizontal:absolute;mso-position-horizontal-relative:text;mso-position-vertical:absolute;mso-position-vertical-relative:text" o:gfxdata="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" strokecolor="black [3040]">
+                <v:stroke startarrow="open" endarrow="open"/>
+              </v:shape>
+            </w:pict>
+          </mc:Fallback>
+        </mc:AlternateContent>
+      </w:r>
+    </w:p>
+    <w:p>
+      <w:r>
+        <w:rPr>
+          <w:noProof/>
+          <w:lang w:val="en-US"/>
+        </w:rPr>
+        <mc:AlternateContent>
+          <mc:Choice Requires="wps">
+            <w:drawing>
+              <wp:anchor distT="0" distB="0" distL="114300" distR="114300" simplePos="0" relativeHeight="251661312" behindDoc="0" locked="0" layoutInCell="1" allowOverlap="1" wp14:anchorId="7723EBC0" wp14:editId="25D5AE9D">
+                <wp:simplePos x="0" y="0"/>
+                <wp:positionH relativeFrom="column">
+                  <wp:posOffset>2061546</wp:posOffset>
+                </wp:positionH>
+                <wp:positionV relativeFrom="paragraph">
+                  <wp:posOffset>75565</wp:posOffset>
+                </wp:positionV>
+                <wp:extent cx="982800" cy="517585"/>
+                <wp:effectExtent l="0" t="0" r="27305" b="15875"/>
+                <wp:wrapNone/>
+                <wp:docPr id="3" name="Rectangle 3"/>
+                <wp:cNvGraphicFramePr/>
+                <a:graphic xmlns:a="http://schemas.openxmlformats.org/drawingml/2006/main">
+                  <a:graphicData uri="http://schemas.microsoft.com/office/word/2010/wordprocessingShape">
+                    <wps:wsp>
+                      <wps:cNvSpPr/>
+                      <wps:spPr>
+                        <a:xfrm>
+                          <a:off x="0" y="0"/>
+                          <a:ext cx="982800" cy="517585"/>
+                        </a:xfrm>
+                        <a:prstGeom prst="rect">
+                          <a:avLst/>
+                        </a:prstGeom>
+                      </wps:spPr>
+                      <wps:style>
+                        <a:lnRef idx="2">
+                          <a:schemeClr val="accent5">
+                            <a:shade val="50000"/>
+                          </a:schemeClr>
+                        </a:lnRef>
+                        <a:fillRef idx="1">
+                          <a:schemeClr val="accent5"/>
+                        </a:fillRef>
+                        <a:effectRef idx="0">
+                          <a:schemeClr val="accent5"/>
+                        </a:effectRef>
+                        <a:fontRef idx="minor">
+                          <a:schemeClr val="lt1"/>
+                        </a:fontRef>
+                      </wps:style>
+                      <wps:bodyPr rot="0" spcFirstLastPara="0" vertOverflow="overflow" horzOverflow="overflow" vert="horz" wrap="square" lIns="91440" tIns="45720" rIns="91440" bIns="45720" numCol="1" spcCol="0" rtlCol="0" fromWordArt="0" anchor="ctr" anchorCtr="0" forceAA="0" compatLnSpc="1">
+                        <a:prstTxWarp prst="textNoShape">
+                          <a:avLst/>
+                        </a:prstTxWarp>
+                        <a:noAutofit/>
+                      </wps:bodyPr>
+                    </wps:wsp>
+                  </a:graphicData>
+                </a:graphic>
+                <wp14:sizeRelH relativeFrom="margin">
+                  <wp14:pctWidth>0</wp14:pctWidth>
+                </wp14:sizeRelH>
+                <wp14:sizeRelV relativeFrom="margin">
+                  <wp14:pctHeight>0</wp14:pctHeight>
+                </wp14:sizeRelV>
+              </wp:anchor>
+            </w:drawing>
+          </mc:Choice>
+          <mc:Fallback>
+            <w:pict>
+              <v:rect id="Rectangle 3" o:spid="_x0000_s1026" style="position:absolute;margin-left:162.35pt;margin-top:5.95pt;width:77.4pt;height:40.75pt;z-index:251661312;visibility:visible;mso-wrap-style:square;mso-width-percent:0;mso-height-percent:0;mso-wrap-distance-left:9pt;mso-wrap-distance-top:0;mso-wrap-distance-right:9pt;mso-wrap-distance-bottom:0;mso-position-horizontal:absolute;mso-position-horizontal-relative:text;mso-position-vertical:absolute;mso-position-vertical-relative:text;mso-width-percent:0;mso-height-percent:0;mso-width-relative:margin;mso-height-relative:margin;v-text-anchor:middle" o:gfxdata="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" fillcolor="#4bacc6 [3208]" strokecolor="#205867 [1608]" strokeweight="2pt"/>
+            </w:pict>
+          </mc:Fallback>
+        </mc:AlternateContent>
+      </w:r>
+    </w:p>
+    <w:p>
+      <w:r>
+        <w:rPr>
+          <w:noProof/>
+          <w:lang w:val="en-US"/>
+        </w:rPr>
+        <mc:AlternateContent>
+          <mc:Choice Requires="wps">
+            <w:drawing>
+              <wp:anchor distT="0" distB="0" distL="114300" distR="114300" simplePos="0" relativeHeight="251666432" behindDoc="0" locked="0" layoutInCell="1" allowOverlap="1" wp14:anchorId="4224EC94" wp14:editId="0C093C4D">
+                <wp:simplePos x="0" y="0"/>
+                <wp:positionH relativeFrom="column">
+                  <wp:posOffset>2191109</wp:posOffset>
+                </wp:positionH>
+                <wp:positionV relativeFrom="paragraph">
+                  <wp:posOffset>10424</wp:posOffset>
+                </wp:positionV>
+                <wp:extent cx="707366" cy="293298"/>
+                <wp:effectExtent l="0" t="0" r="17145" b="12065"/>
+                <wp:wrapNone/>
+                <wp:docPr id="6" name="Text Box 6"/>
+                <wp:cNvGraphicFramePr/>
+                <a:graphic xmlns:a="http://schemas.openxmlformats.org/drawingml/2006/main">
+                  <a:graphicData uri="http://schemas.microsoft.com/office/word/2010/wordprocessingShape">
+                    <wps:wsp>
+                      <wps:cNvSpPr txBox="1"/>
+                      <wps:spPr>
+                        <a:xfrm>
+                          <a:off x="0" y="0"/>
+                          <a:ext cx="707366" cy="293298"/>
+                        </a:xfrm>
+                        <a:prstGeom prst="rect">
+                          <a:avLst/>
+                        </a:prstGeom>
+                        <a:solidFill>
+                          <a:schemeClr val="lt1"/>
+                        </a:solidFill>
+                        <a:ln w="6350">
+                          <a:solidFill>
+                            <a:prstClr val="black"/>
+                          </a:solidFill>
+                        </a:ln>
+                        <a:effectLst/>
+                      </wps:spPr>
+                      <wps:style>
+                        <a:lnRef idx="0">
+                          <a:schemeClr val="accent1"/>
+                        </a:lnRef>
+                        <a:fillRef idx="0">
+                          <a:schemeClr val="accent1"/>
+                        </a:fillRef>
+                        <a:effectRef idx="0">
+                          <a:schemeClr val="accent1"/>
+                        </a:effectRef>
+                        <a:fontRef idx="minor">
+                          <a:schemeClr val="dk1"/>
+                        </a:fontRef>
+                      </wps:style>
+                      <wps:txbx>
+                        <w:txbxContent>
+                          <w:p>
+                            <w:r>
+                              <w:t>Camera</w:t>
+                            </w:r>
+                          </w:p>
+                        </w:txbxContent>
+                      </wps:txbx>
+                      <wps:bodyPr rot="0" spcFirstLastPara="0" vertOverflow="overflow" horzOverflow="overflow" vert="horz" wrap="square" lIns="91440" tIns="45720" rIns="91440" bIns="45720" numCol="1" spcCol="0" rtlCol="0" fromWordArt="0" anchor="t" anchorCtr="0" forceAA="0" compatLnSpc="1">
+                        <a:prstTxWarp prst="textNoShape">
+                          <a:avLst/>
+                        </a:prstTxWarp>
+                        <a:noAutofit/>
+                      </wps:bodyPr>
+                    </wps:wsp>
+                  </a:graphicData>
+                </a:graphic>
+                <wp14:sizeRelH relativeFrom="margin">
+                  <wp14:pctWidth>0</wp14:pctWidth>
+                </wp14:sizeRelH>
+                <wp14:sizeRelV relativeFrom="margin">
+                  <wp14:pctHeight>0</wp14:pctHeight>
+                </wp14:sizeRelV>
+              </wp:anchor>
+            </w:drawing>
+          </mc:Choice>
+          <mc:Fallback>
+            <w:pict>
+              <v:shape id="Text Box 6" o:spid="_x0000_s1028" type="#_x0000_t202" style="position:absolute;margin-left:172.55pt;margin-top:.8pt;width:55.7pt;height:23.1pt;z-index:251666432;visibility:visible;mso-wrap-style:square;mso-width-percent:0;mso-height-percent:0;mso-wrap-distance-left:9pt;mso-wrap-distance-top:0;mso-wrap-distance-right:9pt;mso-wrap-distance-bottom:0;mso-position-horizontal:absolute;mso-position-horizontal-relative:text;mso-position-vertical:absolute;mso-position-vertical-relative:text;mso-width-percent:0;mso-height-percent:0;mso-width-relative:margin;mso-height-relative:margin;v-text-anchor:top" o:gfxdata="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" fillcolor="white [3201]" strokeweight=".5pt">
+                <v:textbox>
+                  <w:txbxContent>
+                    <w:p>
+                      <w:r>
+                        <w:t>Camera</w:t>
+                      </w:r>
+                    </w:p>
+                  </w:txbxContent>
+                </v:textbox>
+              </v:shape>
+            </w:pict>
+          </mc:Fallback>
+        </mc:AlternateContent>
+      </w:r>
+    </w:p>
+    <w:p/>
+    <w:p/>
+    <w:p/>
+    <w:p>
+      <w:r>
+        <w:rPr>
+          <w:noProof/>
+          <w:lang w:val="en-US"/>
+        </w:rPr>
+        <mc:AlternateContent>
+          <mc:Choice Requires="wps">
+            <w:drawing>
+              <wp:anchor distT="0" distB="0" distL="114300" distR="114300" simplePos="0" relativeHeight="251663360" behindDoc="0" locked="0" layoutInCell="1" allowOverlap="1" wp14:anchorId="23B1A7B0" wp14:editId="5D4EDA2E">
+                <wp:simplePos x="0" y="0"/>
+                <wp:positionH relativeFrom="column">
+                  <wp:posOffset>2058334</wp:posOffset>
+                </wp:positionH>
+                <wp:positionV relativeFrom="paragraph">
+                  <wp:posOffset>54418</wp:posOffset>
+                </wp:positionV>
+                <wp:extent cx="982800" cy="517585"/>
+                <wp:effectExtent l="0" t="0" r="27305" b="15875"/>
+                <wp:wrapNone/>
+                <wp:docPr id="4" name="Rectangle 4"/>
+                <wp:cNvGraphicFramePr/>
+                <a:graphic xmlns:a="http://schemas.openxmlformats.org/drawingml/2006/main">
+                  <a:graphicData uri="http://schemas.microsoft.com/office/word/2010/wordprocessingShape">
+                    <wps:wsp>
+                      <wps:cNvSpPr/>
+                      <wps:spPr>
+                        <a:xfrm>
+                          <a:off x="0" y="0"/>
+                          <a:ext cx="982800" cy="517585"/>
+                        </a:xfrm>
+                        <a:prstGeom prst="rect">
+                          <a:avLst/>
+                        </a:prstGeom>
+                      </wps:spPr>
+                      <wps:style>
+                        <a:lnRef idx="2">
+                          <a:schemeClr val="accent5">
+                            <a:shade val="50000"/>
+                          </a:schemeClr>
+                        </a:lnRef>
+                        <a:fillRef idx="1">
+                          <a:schemeClr val="accent5"/>
+                        </a:fillRef>
+                        <a:effectRef idx="0">
+                          <a:schemeClr val="accent5"/>
+                        </a:effectRef>
+                        <a:fontRef idx="minor">
+                          <a:schemeClr val="lt1"/>
+                        </a:fontRef>
+                      </wps:style>
+                      <wps:bodyPr rot="0" spcFirstLastPara="0" vertOverflow="overflow" horzOverflow="overflow" vert="horz" wrap="square" lIns="91440" tIns="45720" rIns="91440" bIns="45720" numCol="1" spcCol="0" rtlCol="0" fromWordArt="0" anchor="ctr" anchorCtr="0" forceAA="0" compatLnSpc="1">
+                        <a:prstTxWarp prst="textNoShape">
+                          <a:avLst/>
+                        </a:prstTxWarp>
+                        <a:noAutofit/>
+                      </wps:bodyPr>
+                    </wps:wsp>
+                  </a:graphicData>
+                </a:graphic>
+                <wp14:sizeRelH relativeFrom="margin">
+                  <wp14:pctWidth>0</wp14:pctWidth>
+                </wp14:sizeRelH>
+                <wp14:sizeRelV relativeFrom="margin">
+                  <wp14:pctHeight>0</wp14:pctHeight>
+                </wp14:sizeRelV>
+              </wp:anchor>
+            </w:drawing>
+          </mc:Choice>
+          <mc:Fallback>
+            <w:pict>
+              <v:rect id="Rectangle 4" o:spid="_x0000_s1026" style="position:absolute;margin-left:162.05pt;margin-top:4.3pt;width:77.4pt;height:40.75pt;z-index:251663360;visibility:visible;mso-wrap-style:square;mso-width-percent:0;mso-height-percent:0;mso-wrap-distance-left:9pt;mso-wrap-distance-top:0;mso-wrap-distance-right:9pt;mso-wrap-distance-bottom:0;mso-position-horizontal:absolute;mso-position-horizontal-relative:text;mso-position-vertical:absolute;mso-position-vertical-relative:text;mso-width-percent:0;mso-height-percent:0;mso-width-relative:margin;mso-height-relative:margin;v-text-anchor:middle" o:gfxdata="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" fillcolor="#4bacc6 [3208]" strokecolor="#205867 [1608]" strokeweight="2pt"/>
+            </w:pict>
+          </mc:Fallback>
+        </mc:AlternateContent>
+      </w:r>
+    </w:p>
+    <w:p>
+      <w:r>
+        <w:rPr>
+          <w:noProof/>
+          <w:lang w:val="en-US"/>
+        </w:rPr>
+        <mc:AlternateContent>
+          <mc:Choice Requires="wps">
+            <w:drawing>
+              <wp:anchor distT="0" distB="0" distL="114300" distR="114300" simplePos="0" relativeHeight="251675648" behindDoc="0" locked="0" layoutInCell="1" allowOverlap="1" wp14:anchorId="67E89532" wp14:editId="2D51D6F2">
+                <wp:simplePos x="0" y="0"/>
+                <wp:positionH relativeFrom="column">
+                  <wp:posOffset>4192438</wp:posOffset>
+                </wp:positionH>
+                <wp:positionV relativeFrom="paragraph">
+                  <wp:posOffset>18032</wp:posOffset>
+                </wp:positionV>
+                <wp:extent cx="1216025" cy="292735"/>
+                <wp:effectExtent l="0" t="0" r="22225" b="12065"/>
+                <wp:wrapNone/>
+                <wp:docPr id="12" name="Text Box 12"/>
+                <wp:cNvGraphicFramePr/>
+                <a:graphic xmlns:a="http://schemas.openxmlformats.org/drawingml/2006/main">
+                  <a:graphicData uri="http://schemas.microsoft.com/office/word/2010/wordprocessingShape">
+                    <wps:wsp>
+                      <wps:cNvSpPr txBox="1"/>
+                      <wps:spPr>
+                        <a:xfrm>
+                          <a:off x="0" y="0"/>
+                          <a:ext cx="1216025" cy="292735"/>
+                        </a:xfrm>
+                        <a:prstGeom prst="rect">
+                          <a:avLst/>
+                        </a:prstGeom>
+                        <a:solidFill>
+                          <a:schemeClr val="lt1"/>
+                        </a:solidFill>
+                        <a:ln w="6350">
+                          <a:solidFill>
+                            <a:prstClr val="black"/>
+                          </a:solidFill>
+                        </a:ln>
+                        <a:effectLst/>
+                      </wps:spPr>
+                      <wps:style>
+                        <a:lnRef idx="0">
+                          <a:schemeClr val="accent1"/>
+                        </a:lnRef>
+                        <a:fillRef idx="0">
+                          <a:schemeClr val="accent1"/>
+                        </a:fillRef>
+                        <a:effectRef idx="0">
+                          <a:schemeClr val="accent1"/>
+                        </a:effectRef>
+                        <a:fontRef idx="minor">
+                          <a:schemeClr val="dk1"/>
+                        </a:fontRef>
+                      </wps:style>
+                      <wps:txbx>
+                        <w:txbxContent>
+                          <w:p>
+                            <w:r>
+                              <w:t>Web Server</w:t>
+                            </w:r>
+                          </w:p>
+                        </w:txbxContent>
+                      </wps:txbx>
+                      <wps:bodyPr rot="0" spcFirstLastPara="0" vertOverflow="overflow" horzOverflow="overflow" vert="horz" wrap="square" lIns="91440" tIns="45720" rIns="91440" bIns="45720" numCol="1" spcCol="0" rtlCol="0" fromWordArt="0" anchor="t" anchorCtr="0" forceAA="0" compatLnSpc="1">
+                        <a:prstTxWarp prst="textNoShape">
+                          <a:avLst/>
+                        </a:prstTxWarp>
+                        <a:noAutofit/>
+                      </wps:bodyPr>
+                    </wps:wsp>
+                  </a:graphicData>
+                </a:graphic>
+                <wp14:sizeRelV relativeFrom="margin">
+                  <wp14:pctHeight>0</wp14:pctHeight>
+                </wp14:sizeRelV>
+              </wp:anchor>
+            </w:drawing>
+          </mc:Choice>
+          <mc:Fallback>
+            <w:pict>
+              <v:shape id="Text Box 12" o:spid="_x0000_s1029" type="#_x0000_t202" style="position:absolute;margin-left:330.1pt;margin-top:1.4pt;width:95.75pt;height:23.05pt;z-index:251675648;visibility:visible;mso-wrap-style:square;mso-height-percent:0;mso-wrap-distance-left:9pt;mso-wrap-distance-top:0;mso-wrap-distance-right:9pt;mso-wrap-distance-bottom:0;mso-position-horizontal:absolute;mso-position-horizontal-relative:text;mso-position-vertical:absolute;mso-position-vertical-relative:text;mso-height-percent:0;mso-height-relative:margin;v-text-anchor:top" o:gfxdata="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" fillcolor="white [3201]" strokeweight=".5pt">
+                <v:textbox>
+                  <w:txbxContent>
+                    <w:p>
+                      <w:r>
+                        <w:t>Web Server</w:t>
+                      </w:r>
+                    </w:p>
+                  </w:txbxContent>
+                </v:textbox>
+              </v:shape>
+            </w:pict>
+          </mc:Fallback>
+        </mc:AlternateContent>
+      </w:r>
+      <w:r>
+        <w:rPr>
+          <w:noProof/>
+          <w:lang w:val="en-US"/>
+        </w:rPr>
+        <mc:AlternateContent>
+          <mc:Choice Requires="wps">
+            <w:drawing>
+              <wp:anchor distT="0" distB="0" distL="114300" distR="114300" simplePos="0" relativeHeight="251668480" behindDoc="0" locked="0" layoutInCell="1" allowOverlap="1" wp14:anchorId="790E9017" wp14:editId="3514FF29">
+                <wp:simplePos x="0" y="0"/>
+                <wp:positionH relativeFrom="column">
+                  <wp:posOffset>2187575</wp:posOffset>
+                </wp:positionH>
+                <wp:positionV relativeFrom="paragraph">
+                  <wp:posOffset>14605</wp:posOffset>
+                </wp:positionV>
+                <wp:extent cx="706755" cy="292735"/>
+                <wp:effectExtent l="0" t="0" r="17145" b="12065"/>
+                <wp:wrapNone/>
+                <wp:docPr id="8" name="Text Box 8"/>
+                <wp:cNvGraphicFramePr/>
+                <a:graphic xmlns:a="http://schemas.openxmlformats.org/drawingml/2006/main">
+                  <a:graphicData uri="http://schemas.microsoft.com/office/word/2010/wordprocessingShape">
+                    <wps:wsp>
+                      <wps:cNvSpPr txBox="1"/>
+                      <wps:spPr>
+                        <a:xfrm>
+                          <a:off x="0" y="0"/>
+                          <a:ext cx="706755" cy="292735"/>
+                        </a:xfrm>
+                        <a:prstGeom prst="rect">
+                          <a:avLst/>
+                        </a:prstGeom>
+                        <a:solidFill>
+                          <a:schemeClr val="lt1"/>
+                        </a:solidFill>
+                        <a:ln w="6350">
+                          <a:solidFill>
+                            <a:prstClr val="black"/>
+                          </a:solidFill>
+                        </a:ln>
+                        <a:effectLst/>
+                      </wps:spPr>
+                      <wps:style>
+                        <a:lnRef idx="0">
+                          <a:schemeClr val="accent1"/>
+                        </a:lnRef>
+                        <a:fillRef idx="0">
+                          <a:schemeClr val="accent1"/>
+                        </a:fillRef>
+                        <a:effectRef idx="0">
+                          <a:schemeClr val="accent1"/>
+                        </a:effectRef>
+                        <a:fontRef idx="minor">
+                          <a:schemeClr val="dk1"/>
+                        </a:fontRef>
+                      </wps:style>
+                      <wps:txbx>
+                        <w:txbxContent>
+                          <w:p>
+                            <w:r>
+                              <w:t>App</w:t>
+                            </w:r>
+                          </w:p>
+                        </w:txbxContent>
+                      </wps:txbx>
+                      <wps:bodyPr rot="0" spcFirstLastPara="0" vertOverflow="overflow" horzOverflow="overflow" vert="horz" wrap="square" lIns="91440" tIns="45720" rIns="91440" bIns="45720" numCol="1" spcCol="0" rtlCol="0" fromWordArt="0" anchor="t" anchorCtr="0" forceAA="0" compatLnSpc="1">
+                        <a:prstTxWarp prst="textNoShape">
+                          <a:avLst/>
+                        </a:prstTxWarp>
+                        <a:noAutofit/>
+                      </wps:bodyPr>
+                    </wps:wsp>
+                  </a:graphicData>
+                </a:graphic>
+                <wp14:sizeRelH relativeFrom="margin">
+                  <wp14:pctWidth>0</wp14:pctWidth>
+                </wp14:sizeRelH>
+                <wp14:sizeRelV relativeFrom="margin">
+                  <wp14:pctHeight>0</wp14:pctHeight>
+                </wp14:sizeRelV>
+              </wp:anchor>
+            </w:drawing>
+          </mc:Choice>
+          <mc:Fallback>
+            <w:pict>
+              <v:shape id="Text Box 8" o:spid="_x0000_s1030" type="#_x0000_t202" style="position:absolute;margin-left:172.25pt;margin-top:1.15pt;width:55.65pt;height:23.05pt;z-index:251668480;visibility:visible;mso-wrap-style:square;mso-width-percent:0;mso-height-percent:0;mso-wrap-distance-left:9pt;mso-wrap-distance-top:0;mso-wrap-distance-right:9pt;mso-wrap-distance-bottom:0;mso-position-horizontal:absolute;mso-position-horizontal-relative:text;mso-position-vertical:absolute;mso-position-vertical-relative:text;mso-width-percent:0;mso-height-percent:0;mso-width-relative:margin;mso-height-relative:margin;v-text-anchor:top" o:gfxdata="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" fillcolor="white [3201]" strokeweight=".5pt">
+                <v:textbox>
+                  <w:txbxContent>
+                    <w:p>
+                      <w:r>
+                        <w:t>App</w:t>
+                      </w:r>
+                    </w:p>
+                  </w:txbxContent>
+                </v:textbox>
+              </v:shape>
+            </w:pict>
+          </mc:Fallback>
+        </mc:AlternateContent>
+      </w:r>
       <w:r>
         <w:t xml:space="preserve">  </w:t>
       </w:r>
@@ -2963,22 +3795,616 @@
           <w:rFonts w:ascii="Times New Roman" w:hAnsi="Times New Roman" w:cs="Times New Roman"/>
         </w:rPr>
       </w:pPr>
-    </w:p>
-    <w:p>
-      <w:pPr>
-        <w:spacing w:line="360" w:lineRule="auto"/>
-        <w:rPr>
-          <w:rFonts w:ascii="Times New Roman" w:hAnsi="Times New Roman" w:cs="Times New Roman"/>
-        </w:rPr>
-      </w:pPr>
-    </w:p>
-    <w:p>
-      <w:pPr>
-        <w:spacing w:line="360" w:lineRule="auto"/>
-        <w:rPr>
-          <w:rFonts w:ascii="Times New Roman" w:hAnsi="Times New Roman" w:cs="Times New Roman"/>
-        </w:rPr>
-      </w:pPr>
+      <w:r>
+        <w:rPr>
+          <w:rFonts w:ascii="Times New Roman" w:hAnsi="Times New Roman" w:cs="Times New Roman"/>
+          <w:noProof/>
+          <w:lang w:val="en-US"/>
+        </w:rPr>
+        <mc:AlternateContent>
+          <mc:Choice Requires="wps">
+            <w:drawing>
+              <wp:anchor distT="0" distB="0" distL="114300" distR="114300" simplePos="0" relativeHeight="251680768" behindDoc="0" locked="0" layoutInCell="1" allowOverlap="1" wp14:anchorId="0A8CE909" wp14:editId="58B99C22">
+                <wp:simplePos x="0" y="0"/>
+                <wp:positionH relativeFrom="column">
+                  <wp:posOffset>2760453</wp:posOffset>
+                </wp:positionH>
+                <wp:positionV relativeFrom="paragraph">
+                  <wp:posOffset>38531</wp:posOffset>
+                </wp:positionV>
+                <wp:extent cx="1544128" cy="8627"/>
+                <wp:effectExtent l="38100" t="76200" r="0" b="106045"/>
+                <wp:wrapNone/>
+                <wp:docPr id="16" name="Straight Arrow Connector 16"/>
+                <wp:cNvGraphicFramePr/>
+                <a:graphic xmlns:a="http://schemas.openxmlformats.org/drawingml/2006/main">
+                  <a:graphicData uri="http://schemas.microsoft.com/office/word/2010/wordprocessingShape">
+                    <wps:wsp>
+                      <wps:cNvCnPr/>
+                      <wps:spPr>
+                        <a:xfrm flipH="1" flipV="1">
+                          <a:off x="0" y="0"/>
+                          <a:ext cx="1544128" cy="8627"/>
+                        </a:xfrm>
+                        <a:prstGeom prst="straightConnector1">
+                          <a:avLst/>
+                        </a:prstGeom>
+                        <a:ln>
+                          <a:headEnd type="arrow"/>
+                          <a:tailEnd type="arrow"/>
+                        </a:ln>
+                      </wps:spPr>
+                      <wps:style>
+                        <a:lnRef idx="1">
+                          <a:schemeClr val="dk1"/>
+                        </a:lnRef>
+                        <a:fillRef idx="0">
+                          <a:schemeClr val="dk1"/>
+                        </a:fillRef>
+                        <a:effectRef idx="0">
+                          <a:schemeClr val="dk1"/>
+                        </a:effectRef>
+                        <a:fontRef idx="minor">
+                          <a:schemeClr val="tx1"/>
+                        </a:fontRef>
+                      </wps:style>
+                      <wps:bodyPr/>
+                    </wps:wsp>
+                  </a:graphicData>
+                </a:graphic>
+              </wp:anchor>
+            </w:drawing>
+          </mc:Choice>
+          <mc:Fallback>
+            <w:pict>
+              <v:shape id="Straight Arrow Connector 16" o:spid="_x0000_s1026" type="#_x0000_t32" style="position:absolute;margin-left:217.35pt;margin-top:3.05pt;width:121.6pt;height:.7pt;flip:x y;z-index:251680768;visibility:visible;mso-wrap-style:square;mso-wrap-distance-left:9pt;mso-wrap-distance-top:0;mso-wrap-distance-right:9pt;mso-wrap-distance-bottom:0;mso-position-horizontal:absolute;mso-position-horizontal-relative:text;mso-position-vertical:absolute;mso-position-vertical-relative:text" o:gfxdata="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" strokecolor="black [3040]">
+                <v:stroke startarrow="open" endarrow="open"/>
+              </v:shape>
+            </w:pict>
+          </mc:Fallback>
+        </mc:AlternateContent>
+      </w:r>
+    </w:p>
+    <w:p>
+      <w:pPr>
+        <w:spacing w:line="360" w:lineRule="auto"/>
+        <w:rPr>
+          <w:rFonts w:ascii="Times New Roman" w:hAnsi="Times New Roman" w:cs="Times New Roman"/>
+        </w:rPr>
+      </w:pPr>
+    </w:p>
+    <w:p>
+      <w:pPr>
+        <w:spacing w:line="360" w:lineRule="auto"/>
+        <w:rPr>
+          <w:rFonts w:ascii="Times New Roman" w:hAnsi="Times New Roman" w:cs="Times New Roman"/>
+        </w:rPr>
+      </w:pPr>
+      <w:r>
+        <w:rPr>
+          <w:noProof/>
+          <w:lang w:val="en-US"/>
+        </w:rPr>
+        <mc:AlternateContent>
+          <mc:Choice Requires="wps">
+            <w:drawing>
+              <wp:anchor distT="0" distB="0" distL="114300" distR="114300" simplePos="0" relativeHeight="251677696" behindDoc="0" locked="0" layoutInCell="1" allowOverlap="1" wp14:anchorId="4144DA39" wp14:editId="38DF79B7">
+                <wp:simplePos x="0" y="0"/>
+                <wp:positionH relativeFrom="column">
+                  <wp:posOffset>4189095</wp:posOffset>
+                </wp:positionH>
+                <wp:positionV relativeFrom="paragraph">
+                  <wp:posOffset>156210</wp:posOffset>
+                </wp:positionV>
+                <wp:extent cx="1216025" cy="292735"/>
+                <wp:effectExtent l="0" t="0" r="22225" b="12065"/>
+                <wp:wrapNone/>
+                <wp:docPr id="13" name="Text Box 13"/>
+                <wp:cNvGraphicFramePr/>
+                <a:graphic xmlns:a="http://schemas.openxmlformats.org/drawingml/2006/main">
+                  <a:graphicData uri="http://schemas.microsoft.com/office/word/2010/wordprocessingShape">
+                    <wps:wsp>
+                      <wps:cNvSpPr txBox="1"/>
+                      <wps:spPr>
+                        <a:xfrm>
+                          <a:off x="0" y="0"/>
+                          <a:ext cx="1216025" cy="292735"/>
+                        </a:xfrm>
+                        <a:prstGeom prst="rect">
+                          <a:avLst/>
+                        </a:prstGeom>
+                        <a:solidFill>
+                          <a:schemeClr val="lt1"/>
+                        </a:solidFill>
+                        <a:ln w="6350">
+                          <a:solidFill>
+                            <a:prstClr val="black"/>
+                          </a:solidFill>
+                        </a:ln>
+                        <a:effectLst/>
+                      </wps:spPr>
+                      <wps:style>
+                        <a:lnRef idx="0">
+                          <a:schemeClr val="accent1"/>
+                        </a:lnRef>
+                        <a:fillRef idx="0">
+                          <a:schemeClr val="accent1"/>
+                        </a:fillRef>
+                        <a:effectRef idx="0">
+                          <a:schemeClr val="accent1"/>
+                        </a:effectRef>
+                        <a:fontRef idx="minor">
+                          <a:schemeClr val="dk1"/>
+                        </a:fontRef>
+                      </wps:style>
+                      <wps:txbx>
+                        <w:txbxContent>
+                          <w:p>
+                            <w:r>
+                              <w:t>Web Storage</w:t>
+                            </w:r>
+                          </w:p>
+                        </w:txbxContent>
+                      </wps:txbx>
+                      <wps:bodyPr rot="0" spcFirstLastPara="0" vertOverflow="overflow" horzOverflow="overflow" vert="horz" wrap="square" lIns="91440" tIns="45720" rIns="91440" bIns="45720" numCol="1" spcCol="0" rtlCol="0" fromWordArt="0" anchor="t" anchorCtr="0" forceAA="0" compatLnSpc="1">
+                        <a:prstTxWarp prst="textNoShape">
+                          <a:avLst/>
+                        </a:prstTxWarp>
+                        <a:noAutofit/>
+                      </wps:bodyPr>
+                    </wps:wsp>
+                  </a:graphicData>
+                </a:graphic>
+                <wp14:sizeRelV relativeFrom="margin">
+                  <wp14:pctHeight>0</wp14:pctHeight>
+                </wp14:sizeRelV>
+              </wp:anchor>
+            </w:drawing>
+          </mc:Choice>
+          <mc:Fallback>
+            <w:pict>
+              <v:shape id="Text Box 13" o:spid="_x0000_s1031" type="#_x0000_t202" style="position:absolute;margin-left:329.85pt;margin-top:12.3pt;width:95.75pt;height:23.05pt;z-index:251677696;visibility:visible;mso-wrap-style:square;mso-height-percent:0;mso-wrap-distance-left:9pt;mso-wrap-distance-top:0;mso-wrap-distance-right:9pt;mso-wrap-distance-bottom:0;mso-position-horizontal:absolute;mso-position-horizontal-relative:text;mso-position-vertical:absolute;mso-position-vertical-relative:text;mso-height-percent:0;mso-height-relative:margin;v-text-anchor:top" o:gfxdata="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" fillcolor="white [3201]" strokeweight=".5pt">
+                <v:textbox>
+                  <w:txbxContent>
+                    <w:p>
+                      <w:r>
+                        <w:t>Web Storage</w:t>
+                      </w:r>
+                    </w:p>
+                  </w:txbxContent>
+                </v:textbox>
+              </v:shape>
+            </w:pict>
+          </mc:Fallback>
+        </mc:AlternateContent>
+      </w:r>
+      <w:r>
+        <w:rPr>
+          <w:noProof/>
+          <w:lang w:val="en-US"/>
+        </w:rPr>
+        <mc:AlternateContent>
+          <mc:Choice Requires="wps">
+            <w:drawing>
+              <wp:anchor distT="0" distB="0" distL="114300" distR="114300" simplePos="0" relativeHeight="251673600" behindDoc="0" locked="0" layoutInCell="1" allowOverlap="1" wp14:anchorId="42D376B8" wp14:editId="50D1C154">
+                <wp:simplePos x="0" y="0"/>
+                <wp:positionH relativeFrom="column">
+                  <wp:posOffset>-365125</wp:posOffset>
+                </wp:positionH>
+                <wp:positionV relativeFrom="paragraph">
+                  <wp:posOffset>36195</wp:posOffset>
+                </wp:positionV>
+                <wp:extent cx="1216025" cy="474345"/>
+                <wp:effectExtent l="0" t="0" r="22225" b="20955"/>
+                <wp:wrapNone/>
+                <wp:docPr id="11" name="Text Box 11"/>
+                <wp:cNvGraphicFramePr/>
+                <a:graphic xmlns:a="http://schemas.openxmlformats.org/drawingml/2006/main">
+                  <a:graphicData uri="http://schemas.microsoft.com/office/word/2010/wordprocessingShape">
+                    <wps:wsp>
+                      <wps:cNvSpPr txBox="1"/>
+                      <wps:spPr>
+                        <a:xfrm>
+                          <a:off x="0" y="0"/>
+                          <a:ext cx="1216025" cy="474345"/>
+                        </a:xfrm>
+                        <a:prstGeom prst="rect">
+                          <a:avLst/>
+                        </a:prstGeom>
+                        <a:solidFill>
+                          <a:schemeClr val="lt1"/>
+                        </a:solidFill>
+                        <a:ln w="6350">
+                          <a:solidFill>
+                            <a:prstClr val="black"/>
+                          </a:solidFill>
+                        </a:ln>
+                        <a:effectLst/>
+                      </wps:spPr>
+                      <wps:style>
+                        <a:lnRef idx="0">
+                          <a:schemeClr val="accent1"/>
+                        </a:lnRef>
+                        <a:fillRef idx="0">
+                          <a:schemeClr val="accent1"/>
+                        </a:fillRef>
+                        <a:effectRef idx="0">
+                          <a:schemeClr val="accent1"/>
+                        </a:effectRef>
+                        <a:fontRef idx="minor">
+                          <a:schemeClr val="dk1"/>
+                        </a:fontRef>
+                      </wps:style>
+                      <wps:txbx>
+                        <w:txbxContent>
+                          <w:p>
+                            <w:r>
+                              <w:t>&lt;&lt;Interface&gt;&gt;</w:t>
+                            </w:r>
+                          </w:p>
+                          <w:p>
+                            <w:r>
+                              <w:t>Web Browser</w:t>
+                            </w:r>
+                          </w:p>
+                        </w:txbxContent>
+                      </wps:txbx>
+                      <wps:bodyPr rot="0" spcFirstLastPara="0" vertOverflow="overflow" horzOverflow="overflow" vert="horz" wrap="square" lIns="91440" tIns="45720" rIns="91440" bIns="45720" numCol="1" spcCol="0" rtlCol="0" fromWordArt="0" anchor="t" anchorCtr="0" forceAA="0" compatLnSpc="1">
+                        <a:prstTxWarp prst="textNoShape">
+                          <a:avLst/>
+                        </a:prstTxWarp>
+                        <a:noAutofit/>
+                      </wps:bodyPr>
+                    </wps:wsp>
+                  </a:graphicData>
+                </a:graphic>
+              </wp:anchor>
+            </w:drawing>
+          </mc:Choice>
+          <mc:Fallback>
+            <w:pict>
+              <v:shape id="Text Box 11" o:spid="_x0000_s1032" type="#_x0000_t202" style="position:absolute;margin-left:-28.75pt;margin-top:2.85pt;width:95.75pt;height:37.35pt;z-index:251673600;visibility:visible;mso-wrap-style:square;mso-wrap-distance-left:9pt;mso-wrap-distance-top:0;mso-wrap-distance-right:9pt;mso-wrap-distance-bottom:0;mso-position-horizontal:absolute;mso-position-horizontal-relative:text;mso-position-vertical:absolute;mso-position-vertical-relative:text;v-text-anchor:top" o:gfxdata="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" fillcolor="white [3201]" strokeweight=".5pt">
+                <v:textbox>
+                  <w:txbxContent>
+                    <w:p>
+                      <w:r>
+                        <w:t>&lt;&lt;Interface&gt;&gt;</w:t>
+                      </w:r>
+                    </w:p>
+                    <w:p>
+                      <w:r>
+                        <w:t>Web Browser</w:t>
+                      </w:r>
+                    </w:p>
+                  </w:txbxContent>
+                </v:textbox>
+              </v:shape>
+            </w:pict>
+          </mc:Fallback>
+        </mc:AlternateContent>
+      </w:r>
+      <w:r>
+        <w:rPr>
+          <w:noProof/>
+          <w:lang w:val="en-US"/>
+        </w:rPr>
+        <mc:AlternateContent>
+          <mc:Choice Requires="wps">
+            <w:drawing>
+              <wp:anchor distT="0" distB="0" distL="114300" distR="114300" simplePos="0" relativeHeight="251670528" behindDoc="0" locked="0" layoutInCell="1" allowOverlap="1" wp14:anchorId="1398F277" wp14:editId="2BAAD8BF">
+                <wp:simplePos x="0" y="0"/>
+                <wp:positionH relativeFrom="column">
+                  <wp:posOffset>2187874</wp:posOffset>
+                </wp:positionH>
+                <wp:positionV relativeFrom="paragraph">
+                  <wp:posOffset>131398</wp:posOffset>
+                </wp:positionV>
+                <wp:extent cx="707366" cy="293298"/>
+                <wp:effectExtent l="0" t="0" r="17145" b="12065"/>
+                <wp:wrapNone/>
+                <wp:docPr id="9" name="Text Box 9"/>
+                <wp:cNvGraphicFramePr/>
+                <a:graphic xmlns:a="http://schemas.openxmlformats.org/drawingml/2006/main">
+                  <a:graphicData uri="http://schemas.microsoft.com/office/word/2010/wordprocessingShape">
+                    <wps:wsp>
+                      <wps:cNvSpPr txBox="1"/>
+                      <wps:spPr>
+                        <a:xfrm>
+                          <a:off x="0" y="0"/>
+                          <a:ext cx="707366" cy="293298"/>
+                        </a:xfrm>
+                        <a:prstGeom prst="rect">
+                          <a:avLst/>
+                        </a:prstGeom>
+                        <a:solidFill>
+                          <a:schemeClr val="lt1"/>
+                        </a:solidFill>
+                        <a:ln w="6350">
+                          <a:solidFill>
+                            <a:prstClr val="black"/>
+                          </a:solidFill>
+                        </a:ln>
+                        <a:effectLst/>
+                      </wps:spPr>
+                      <wps:style>
+                        <a:lnRef idx="0">
+                          <a:schemeClr val="accent1"/>
+                        </a:lnRef>
+                        <a:fillRef idx="0">
+                          <a:schemeClr val="accent1"/>
+                        </a:fillRef>
+                        <a:effectRef idx="0">
+                          <a:schemeClr val="accent1"/>
+                        </a:effectRef>
+                        <a:fontRef idx="minor">
+                          <a:schemeClr val="dk1"/>
+                        </a:fontRef>
+                      </wps:style>
+                      <wps:txbx>
+                        <w:txbxContent>
+                          <w:p>
+                            <w:r>
+                              <w:t>Storage</w:t>
+                            </w:r>
+                          </w:p>
+                        </w:txbxContent>
+                      </wps:txbx>
+                      <wps:bodyPr rot="0" spcFirstLastPara="0" vertOverflow="overflow" horzOverflow="overflow" vert="horz" wrap="square" lIns="91440" tIns="45720" rIns="91440" bIns="45720" numCol="1" spcCol="0" rtlCol="0" fromWordArt="0" anchor="t" anchorCtr="0" forceAA="0" compatLnSpc="1">
+                        <a:prstTxWarp prst="textNoShape">
+                          <a:avLst/>
+                        </a:prstTxWarp>
+                        <a:noAutofit/>
+                      </wps:bodyPr>
+                    </wps:wsp>
+                  </a:graphicData>
+                </a:graphic>
+                <wp14:sizeRelH relativeFrom="margin">
+                  <wp14:pctWidth>0</wp14:pctWidth>
+                </wp14:sizeRelH>
+                <wp14:sizeRelV relativeFrom="margin">
+                  <wp14:pctHeight>0</wp14:pctHeight>
+                </wp14:sizeRelV>
+              </wp:anchor>
+            </w:drawing>
+          </mc:Choice>
+          <mc:Fallback>
+            <w:pict>
+              <v:shape id="Text Box 9" o:spid="_x0000_s1033" type="#_x0000_t202" style="position:absolute;margin-left:172.25pt;margin-top:10.35pt;width:55.7pt;height:23.1pt;z-index:251670528;visibility:visible;mso-wrap-style:square;mso-width-percent:0;mso-height-percent:0;mso-wrap-distance-left:9pt;mso-wrap-distance-top:0;mso-wrap-distance-right:9pt;mso-wrap-distance-bottom:0;mso-position-horizontal:absolute;mso-position-horizontal-relative:text;mso-position-vertical:absolute;mso-position-vertical-relative:text;mso-width-percent:0;mso-height-percent:0;mso-width-relative:margin;mso-height-relative:margin;v-text-anchor:top" o:gfxdata="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" fillcolor="white [3201]" strokeweight=".5pt">
+                <v:textbox>
+                  <w:txbxContent>
+                    <w:p>
+                      <w:r>
+                        <w:t>Storage</w:t>
+                      </w:r>
+                    </w:p>
+                  </w:txbxContent>
+                </v:textbox>
+              </v:shape>
+            </w:pict>
+          </mc:Fallback>
+        </mc:AlternateContent>
+      </w:r>
+      <w:r>
+        <w:rPr>
+          <w:noProof/>
+          <w:lang w:val="en-US"/>
+        </w:rPr>
+        <mc:AlternateContent>
+          <mc:Choice Requires="wps">
+            <w:drawing>
+              <wp:anchor distT="0" distB="0" distL="114300" distR="114300" simplePos="0" relativeHeight="251665408" behindDoc="0" locked="0" layoutInCell="1" allowOverlap="1" wp14:anchorId="67F969AF" wp14:editId="55E278F6">
+                <wp:simplePos x="0" y="0"/>
+                <wp:positionH relativeFrom="column">
+                  <wp:posOffset>2058035</wp:posOffset>
+                </wp:positionH>
+                <wp:positionV relativeFrom="paragraph">
+                  <wp:posOffset>35763</wp:posOffset>
+                </wp:positionV>
+                <wp:extent cx="982345" cy="517525"/>
+                <wp:effectExtent l="0" t="0" r="27305" b="15875"/>
+                <wp:wrapNone/>
+                <wp:docPr id="5" name="Rectangle 5"/>
+                <wp:cNvGraphicFramePr/>
+                <a:graphic xmlns:a="http://schemas.openxmlformats.org/drawingml/2006/main">
+                  <a:graphicData uri="http://schemas.microsoft.com/office/word/2010/wordprocessingShape">
+                    <wps:wsp>
+                      <wps:cNvSpPr/>
+                      <wps:spPr>
+                        <a:xfrm>
+                          <a:off x="0" y="0"/>
+                          <a:ext cx="982345" cy="517525"/>
+                        </a:xfrm>
+                        <a:prstGeom prst="rect">
+                          <a:avLst/>
+                        </a:prstGeom>
+                      </wps:spPr>
+                      <wps:style>
+                        <a:lnRef idx="2">
+                          <a:schemeClr val="accent5">
+                            <a:shade val="50000"/>
+                          </a:schemeClr>
+                        </a:lnRef>
+                        <a:fillRef idx="1">
+                          <a:schemeClr val="accent5"/>
+                        </a:fillRef>
+                        <a:effectRef idx="0">
+                          <a:schemeClr val="accent5"/>
+                        </a:effectRef>
+                        <a:fontRef idx="minor">
+                          <a:schemeClr val="lt1"/>
+                        </a:fontRef>
+                      </wps:style>
+                      <wps:bodyPr rot="0" spcFirstLastPara="0" vertOverflow="overflow" horzOverflow="overflow" vert="horz" wrap="square" lIns="91440" tIns="45720" rIns="91440" bIns="45720" numCol="1" spcCol="0" rtlCol="0" fromWordArt="0" anchor="ctr" anchorCtr="0" forceAA="0" compatLnSpc="1">
+                        <a:prstTxWarp prst="textNoShape">
+                          <a:avLst/>
+                        </a:prstTxWarp>
+                        <a:noAutofit/>
+                      </wps:bodyPr>
+                    </wps:wsp>
+                  </a:graphicData>
+                </a:graphic>
+                <wp14:sizeRelH relativeFrom="margin">
+                  <wp14:pctWidth>0</wp14:pctWidth>
+                </wp14:sizeRelH>
+                <wp14:sizeRelV relativeFrom="margin">
+                  <wp14:pctHeight>0</wp14:pctHeight>
+                </wp14:sizeRelV>
+              </wp:anchor>
+            </w:drawing>
+          </mc:Choice>
+          <mc:Fallback>
+            <w:pict>
+              <v:rect id="Rectangle 5" o:spid="_x0000_s1026" style="position:absolute;margin-left:162.05pt;margin-top:2.8pt;width:77.35pt;height:40.75pt;z-index:251665408;visibility:visible;mso-wrap-style:square;mso-width-percent:0;mso-height-percent:0;mso-wrap-distance-left:9pt;mso-wrap-distance-top:0;mso-wrap-distance-right:9pt;mso-wrap-distance-bottom:0;mso-position-horizontal:absolute;mso-position-horizontal-relative:text;mso-position-vertical:absolute;mso-position-vertical-relative:text;mso-width-percent:0;mso-height-percent:0;mso-width-relative:margin;mso-height-relative:margin;v-text-anchor:middle" o:gfxdata="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" fillcolor="#4bacc6 [3208]" strokecolor="#205867 [1608]" strokeweight="2pt"/>
+            </w:pict>
+          </mc:Fallback>
+        </mc:AlternateContent>
+      </w:r>
+    </w:p>
+    <w:p>
+      <w:pPr>
+        <w:spacing w:line="360" w:lineRule="auto"/>
+        <w:rPr>
+          <w:rFonts w:ascii="Times New Roman" w:hAnsi="Times New Roman" w:cs="Times New Roman"/>
+        </w:rPr>
+      </w:pPr>
+      <w:r>
+        <w:rPr>
+          <w:rFonts w:ascii="Times New Roman" w:hAnsi="Times New Roman" w:cs="Times New Roman"/>
+          <w:noProof/>
+          <w:lang w:val="en-US"/>
+        </w:rPr>
+        <mc:AlternateContent>
+          <mc:Choice Requires="wps">
+            <w:drawing>
+              <wp:anchor distT="0" distB="0" distL="114300" distR="114300" simplePos="0" relativeHeight="251681792" behindDoc="0" locked="0" layoutInCell="1" allowOverlap="1" wp14:anchorId="0C7223D4" wp14:editId="189E6CAA">
+                <wp:simplePos x="0" y="0"/>
+                <wp:positionH relativeFrom="column">
+                  <wp:posOffset>2760453</wp:posOffset>
+                </wp:positionH>
+                <wp:positionV relativeFrom="paragraph">
+                  <wp:posOffset>75026</wp:posOffset>
+                </wp:positionV>
+                <wp:extent cx="1492370" cy="8626"/>
+                <wp:effectExtent l="38100" t="76200" r="12700" b="106045"/>
+                <wp:wrapNone/>
+                <wp:docPr id="17" name="Straight Arrow Connector 17"/>
+                <wp:cNvGraphicFramePr/>
+                <a:graphic xmlns:a="http://schemas.openxmlformats.org/drawingml/2006/main">
+                  <a:graphicData uri="http://schemas.microsoft.com/office/word/2010/wordprocessingShape">
+                    <wps:wsp>
+                      <wps:cNvCnPr/>
+                      <wps:spPr>
+                        <a:xfrm flipH="1">
+                          <a:off x="0" y="0"/>
+                          <a:ext cx="1492370" cy="8626"/>
+                        </a:xfrm>
+                        <a:prstGeom prst="straightConnector1">
+                          <a:avLst/>
+                        </a:prstGeom>
+                        <a:ln>
+                          <a:headEnd type="arrow"/>
+                          <a:tailEnd type="arrow"/>
+                        </a:ln>
+                      </wps:spPr>
+                      <wps:style>
+                        <a:lnRef idx="1">
+                          <a:schemeClr val="dk1"/>
+                        </a:lnRef>
+                        <a:fillRef idx="0">
+                          <a:schemeClr val="dk1"/>
+                        </a:fillRef>
+                        <a:effectRef idx="0">
+                          <a:schemeClr val="dk1"/>
+                        </a:effectRef>
+                        <a:fontRef idx="minor">
+                          <a:schemeClr val="tx1"/>
+                        </a:fontRef>
+                      </wps:style>
+                      <wps:bodyPr/>
+                    </wps:wsp>
+                  </a:graphicData>
+                </a:graphic>
+              </wp:anchor>
+            </w:drawing>
+          </mc:Choice>
+          <mc:Fallback>
+            <w:pict>
+              <v:shape id="Straight Arrow Connector 17" o:spid="_x0000_s1026" type="#_x0000_t32" style="position:absolute;margin-left:217.35pt;margin-top:5.9pt;width:117.5pt;height:.7pt;flip:x;z-index:251681792;visibility:visible;mso-wrap-style:square;mso-wrap-distance-left:9pt;mso-wrap-distance-top:0;mso-wrap-distance-right:9pt;mso-wrap-distance-bottom:0;mso-position-horizontal:absolute;mso-position-horizontal-relative:text;mso-position-vertical:absolute;mso-position-vertical-relative:text" o:gfxdata="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" strokecolor="black [3040]">
+                <v:stroke startarrow="open" endarrow="open"/>
+              </v:shape>
+            </w:pict>
+          </mc:Fallback>
+        </mc:AlternateContent>
+      </w:r>
+      <w:r>
+        <w:rPr>
+          <w:rFonts w:ascii="Times New Roman" w:hAnsi="Times New Roman" w:cs="Times New Roman"/>
+          <w:noProof/>
+          <w:lang w:val="en-US"/>
+        </w:rPr>
+        <mc:AlternateContent>
+          <mc:Choice Requires="wps">
+            <w:drawing>
+              <wp:anchor distT="0" distB="0" distL="114300" distR="114300" simplePos="0" relativeHeight="251679744" behindDoc="0" locked="0" layoutInCell="1" allowOverlap="1" wp14:anchorId="782E32FD" wp14:editId="4B5D4FFD">
+                <wp:simplePos x="0" y="0"/>
+                <wp:positionH relativeFrom="column">
+                  <wp:posOffset>853716</wp:posOffset>
+                </wp:positionH>
+                <wp:positionV relativeFrom="paragraph">
+                  <wp:posOffset>-2612</wp:posOffset>
+                </wp:positionV>
+                <wp:extent cx="828339" cy="0"/>
+                <wp:effectExtent l="38100" t="76200" r="10160" b="114300"/>
+                <wp:wrapNone/>
+                <wp:docPr id="15" name="Straight Arrow Connector 15"/>
+                <wp:cNvGraphicFramePr/>
+                <a:graphic xmlns:a="http://schemas.openxmlformats.org/drawingml/2006/main">
+                  <a:graphicData uri="http://schemas.microsoft.com/office/word/2010/wordprocessingShape">
+                    <wps:wsp>
+                      <wps:cNvCnPr/>
+                      <wps:spPr>
+                        <a:xfrm>
+                          <a:off x="0" y="0"/>
+                          <a:ext cx="828339" cy="0"/>
+                        </a:xfrm>
+                        <a:prstGeom prst="straightConnector1">
+                          <a:avLst/>
+                        </a:prstGeom>
+                        <a:ln>
+                          <a:headEnd type="arrow"/>
+                          <a:tailEnd type="arrow"/>
+                        </a:ln>
+                      </wps:spPr>
+                      <wps:style>
+                        <a:lnRef idx="1">
+                          <a:schemeClr val="dk1"/>
+                        </a:lnRef>
+                        <a:fillRef idx="0">
+                          <a:schemeClr val="dk1"/>
+                        </a:fillRef>
+                        <a:effectRef idx="0">
+                          <a:schemeClr val="dk1"/>
+                        </a:effectRef>
+                        <a:fontRef idx="minor">
+                          <a:schemeClr val="tx1"/>
+                        </a:fontRef>
+                      </wps:style>
+                      <wps:bodyPr/>
+                    </wps:wsp>
+                  </a:graphicData>
+                </a:graphic>
+              </wp:anchor>
+            </w:drawing>
+          </mc:Choice>
+          <mc:Fallback>
+            <w:pict>
+              <v:shape id="Straight Arrow Connector 15" o:spid="_x0000_s1026" type="#_x0000_t32" style="position:absolute;margin-left:67.2pt;margin-top:-.2pt;width:65.2pt;height:0;z-index:251679744;visibility:visible;mso-wrap-style:square;mso-wrap-distance-left:9pt;mso-wrap-distance-top:0;mso-wrap-distance-right:9pt;mso-wrap-distance-bottom:0;mso-position-horizontal:absolute;mso-position-horizontal-relative:text;mso-position-vertical:absolute;mso-position-vertical-relative:text" o:gfxdata="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" strokecolor="black [3040]">
+                <v:stroke startarrow="open" endarrow="open"/>
+              </v:shape>
+            </w:pict>
+          </mc:Fallback>
+        </mc:AlternateContent>
+      </w:r>
     </w:p>
     <w:p>
       <w:pPr>
@@ -2988,10 +4414,13 @@
           <w:numId w:val="19"/>
         </w:numPr>
       </w:pPr>
-      <w:bookmarkStart w:id="8" w:name="_Toc399953237"/>
-      <w:r>
+      <w:bookmarkStart w:id="7" w:name="_Toc399953237"/>
+      <w:r>
+        <w:lastRenderedPageBreak/>
         <w:t>Overall Description</w:t>
       </w:r>
+      <w:bookmarkStart w:id="8" w:name="_GoBack"/>
+      <w:bookmarkEnd w:id="7"/>
       <w:bookmarkEnd w:id="8"/>
     </w:p>
     <w:p>
@@ -3129,7 +4558,6 @@
         <w:rPr>
           <w:rFonts w:ascii="Times New Roman" w:hAnsi="Times New Roman" w:cs="Times New Roman"/>
         </w:rPr>
-        <w:lastRenderedPageBreak/>
         <w:t>From data inputted it wil</w:t>
       </w:r>
       <w:r>
@@ -3367,6 +4795,7 @@
         <w:rPr>
           <w:rFonts w:ascii="Times New Roman" w:hAnsi="Times New Roman" w:cs="Times New Roman"/>
         </w:rPr>
+        <w:lastRenderedPageBreak/>
         <w:t xml:space="preserve">The </w:t>
       </w:r>
       <w:r>
@@ -3463,7 +4892,6 @@
         <w:rPr>
           <w:rFonts w:ascii="Times New Roman" w:hAnsi="Times New Roman" w:cs="Times New Roman"/>
         </w:rPr>
-        <w:lastRenderedPageBreak/>
         <w:t xml:space="preserve">Type 1 - Administrators: Administrators are responsible for maintaining the backend of the </w:t>
       </w:r>
       <w:r>
@@ -3742,6 +5170,7 @@
         <w:rPr>
           <w:rFonts w:ascii="Times New Roman" w:hAnsi="Times New Roman" w:cs="Times New Roman"/>
         </w:rPr>
+        <w:lastRenderedPageBreak/>
         <w:t xml:space="preserve">It is not anticipated that the </w:t>
       </w:r>
       <w:r>
@@ -3856,7 +5285,6 @@
       </w:pPr>
       <w:bookmarkStart w:id="13" w:name="_Toc399953242"/>
       <w:r>
-        <w:lastRenderedPageBreak/>
         <w:t>User Documentation</w:t>
       </w:r>
       <w:bookmarkEnd w:id="13"/>
@@ -4265,6 +5693,7 @@
         <w:rPr>
           <w:rFonts w:ascii="Times New Roman" w:hAnsi="Times New Roman" w:cs="Times New Roman"/>
         </w:rPr>
+        <w:lastRenderedPageBreak/>
         <w:t xml:space="preserve">R1.3: The </w:t>
       </w:r>
       <w:r>
@@ -4456,7 +5885,6 @@
         <w:rPr>
           <w:rFonts w:ascii="Times New Roman" w:hAnsi="Times New Roman" w:cs="Times New Roman"/>
         </w:rPr>
-        <w:lastRenderedPageBreak/>
         <w:tab/>
       </w:r>
       <w:r>
@@ -4867,6 +6295,7 @@
         <w:rPr>
           <w:rFonts w:ascii="Times New Roman" w:hAnsi="Times New Roman" w:cs="Times New Roman"/>
         </w:rPr>
+        <w:lastRenderedPageBreak/>
         <w:t>Purpose: The user must be easily able access earlier meals for future use.</w:t>
       </w:r>
     </w:p>
@@ -5052,7 +6481,6 @@
         <w:rPr>
           <w:rFonts w:ascii="Times New Roman" w:hAnsi="Times New Roman" w:cs="Times New Roman"/>
         </w:rPr>
-        <w:lastRenderedPageBreak/>
         <w:t>Purpose: To provide the user with meals that is high on the ORAC RATING for healthy eating.</w:t>
       </w:r>
     </w:p>
@@ -5402,6 +6830,7 @@
         <w:rPr>
           <w:rFonts w:ascii="Times New Roman" w:hAnsi="Times New Roman" w:cs="Times New Roman"/>
         </w:rPr>
+        <w:lastRenderedPageBreak/>
         <w:t xml:space="preserve">Purpose: The user will be able to use the list to shop for ingredients to maintain a healthy diet based on the </w:t>
       </w:r>
       <w:r>
@@ -5640,7 +7069,6 @@
         <w:rPr>
           <w:rFonts w:ascii="Times New Roman" w:hAnsi="Times New Roman" w:cs="Times New Roman"/>
         </w:rPr>
-        <w:lastRenderedPageBreak/>
         <w:tab/>
       </w:r>
       <w:r>
@@ -6063,6 +7491,7 @@
         <w:rPr>
           <w:rFonts w:ascii="Times New Roman" w:hAnsi="Times New Roman" w:cs="Times New Roman"/>
         </w:rPr>
+        <w:lastRenderedPageBreak/>
         <w:tab/>
         <w:t xml:space="preserve">98% of the UI must not have blurring or other noticeable distortions. </w:t>
       </w:r>
@@ -6234,7 +7663,6 @@
         <w:rPr>
           <w:rFonts w:ascii="Times New Roman" w:hAnsi="Times New Roman" w:cs="Times New Roman"/>
         </w:rPr>
-        <w:lastRenderedPageBreak/>
         <w:t>R1.21: The generation of an ORAC score should not exceed 4 seconds.</w:t>
       </w:r>
     </w:p>
@@ -7190,6 +8618,7 @@
       </w:pPr>
       <w:bookmarkStart w:id="18" w:name="_Toc399953247"/>
       <w:r>
+        <w:lastRenderedPageBreak/>
         <w:t>Other Non-functional Requirements</w:t>
       </w:r>
       <w:bookmarkEnd w:id="18"/>
@@ -7393,7 +8822,6 @@
         <w:rPr>
           <w:rFonts w:ascii="Times New Roman" w:hAnsi="Times New Roman" w:cs="Times New Roman"/>
         </w:rPr>
-        <w:lastRenderedPageBreak/>
         <w:tab/>
         <w:t xml:space="preserve">Purpose: This is to ensure that all users will have access to the </w:t>
       </w:r>
@@ -7844,6 +9272,7 @@
         <w:rPr>
           <w:rFonts w:ascii="Times New Roman" w:hAnsi="Times New Roman" w:cs="Times New Roman"/>
         </w:rPr>
+        <w:lastRenderedPageBreak/>
         <w:tab/>
       </w:r>
       <w:r>
@@ -8027,7 +9456,6 @@
       </w:pPr>
       <w:bookmarkStart w:id="19" w:name="_Toc399953248"/>
       <w:r>
-        <w:lastRenderedPageBreak/>
         <w:t>Usability Requirements</w:t>
       </w:r>
       <w:bookmarkEnd w:id="19"/>
@@ -8342,7 +9770,7 @@
         <w:rStyle w:val="PageNumber"/>
         <w:noProof/>
       </w:rPr>
-      <w:t>1</w:t>
+      <w:t>6</w:t>
     </w:r>
     <w:r>
       <w:rPr>
@@ -12394,7 +13822,7 @@
 </file>
 
 <file path=customXml/itemProps1.xml><?xml version="1.0" encoding="utf-8"?>
-<ds:datastoreItem xmlns:ds="http://schemas.openxmlformats.org/officeDocument/2006/customXml" ds:itemID="{CDAC3D74-60D6-4045-ADC3-97BF4D4DC274}">
+<ds:datastoreItem xmlns:ds="http://schemas.openxmlformats.org/officeDocument/2006/customXml" ds:itemID="{FDB53F19-0330-440D-9F0D-9E14D1A5F5B0}">
   <ds:schemaRefs>
     <ds:schemaRef ds:uri="http://schemas.openxmlformats.org/officeDocument/2006/bibliography"/>
   </ds:schemaRefs>

</xml_diff>